<commit_message>
added comparisons btn OS and Containerization
</commit_message>
<xml_diff>
--- a/NABATANZI GORRET SEP23-BCS-3472U-F OS Containerization Task.docx
+++ b/NABATANZI GORRET SEP23-BCS-3472U-F OS Containerization Task.docx
@@ -913,8 +913,8 @@
         <w:jc w:val="both"/>
         <w:rPr>
           <w:rFonts w:hint="default" w:ascii="Times New Roman" w:hAnsi="Times New Roman" w:eastAsia="等线" w:cs="Times New Roman"/>
-          <w:b/>
-          <w:bCs/>
+          <w:b w:val="0"/>
+          <w:bCs w:val="0"/>
           <w:color w:val="auto"/>
           <w:kern w:val="0"/>
           <w:sz w:val="24"/>
@@ -934,6 +934,71 @@
           <w:lang w:val="en-US" w:eastAsia="zh-CN" w:bidi="ar-SA"/>
         </w:rPr>
         <w:t>Docker</w:t>
+      </w:r>
+      <w:r>
+        <w:rPr>
+          <w:rFonts w:hint="default" w:eastAsia="等线" w:cs="Times New Roman"/>
+          <w:b/>
+          <w:bCs/>
+          <w:color w:val="auto"/>
+          <w:kern w:val="0"/>
+          <w:sz w:val="24"/>
+          <w:szCs w:val="24"/>
+          <w:lang w:val="en-US" w:eastAsia="zh-CN" w:bidi="ar-SA"/>
+        </w:rPr>
+        <w:t xml:space="preserve"> (</w:t>
+      </w:r>
+      <w:r>
+        <w:rPr>
+          <w:rFonts w:hint="default" w:ascii="Times New Roman" w:hAnsi="Times New Roman" w:eastAsia="等线" w:cs="Times New Roman"/>
+          <w:b/>
+          <w:bCs/>
+          <w:color w:val="auto"/>
+          <w:kern w:val="0"/>
+          <w:sz w:val="24"/>
+          <w:szCs w:val="24"/>
+          <w:lang w:val="en-US" w:eastAsia="zh-CN" w:bidi="ar-SA"/>
+        </w:rPr>
+        <w:t>Docker Engine</w:t>
+      </w:r>
+      <w:r>
+        <w:rPr>
+          <w:rFonts w:hint="default" w:eastAsia="等线" w:cs="Times New Roman"/>
+          <w:b/>
+          <w:bCs/>
+          <w:color w:val="auto"/>
+          <w:kern w:val="0"/>
+          <w:sz w:val="24"/>
+          <w:szCs w:val="24"/>
+          <w:lang w:val="en-US" w:eastAsia="zh-CN" w:bidi="ar-SA"/>
+        </w:rPr>
+        <w:t>)</w:t>
+      </w:r>
+      <w:r>
+        <w:rPr>
+          <w:rFonts w:hint="default" w:ascii="Times New Roman" w:hAnsi="Times New Roman" w:eastAsia="等线" w:cs="Times New Roman"/>
+          <w:b/>
+          <w:bCs/>
+          <w:color w:val="auto"/>
+          <w:kern w:val="0"/>
+          <w:sz w:val="24"/>
+          <w:szCs w:val="24"/>
+          <w:lang w:val="en-US" w:eastAsia="zh-CN" w:bidi="ar-SA"/>
+        </w:rPr>
+        <w:t>,</w:t>
+      </w:r>
+      <w:r>
+        <w:rPr>
+          <w:rFonts w:hint="default" w:ascii="Times New Roman" w:hAnsi="Times New Roman" w:eastAsia="等线" w:cs="Times New Roman"/>
+          <w:b w:val="0"/>
+          <w:bCs w:val="0"/>
+          <w:color w:val="auto"/>
+          <w:kern w:val="0"/>
+          <w:sz w:val="24"/>
+          <w:szCs w:val="24"/>
+          <w:lang w:val="en-US" w:eastAsia="zh-CN" w:bidi="ar-SA"/>
+        </w:rPr>
+        <w:t xml:space="preserve"> is a popular open-source container runtime that allows software developers to build, deploy, and test containerized applications on various platforms. Docker containers are self-contained packages of applications and related files that are created with the Docker framework. </w:t>
       </w:r>
     </w:p>
     <w:p>
@@ -961,41 +1026,41 @@
       <w:r>
         <w:rPr>
           <w:rFonts w:hint="default" w:ascii="Times New Roman" w:hAnsi="Times New Roman" w:eastAsia="等线" w:cs="Times New Roman"/>
-          <w:b w:val="0"/>
-          <w:bCs w:val="0"/>
-          <w:color w:val="auto"/>
-          <w:kern w:val="0"/>
-          <w:sz w:val="24"/>
-          <w:szCs w:val="24"/>
-          <w:lang w:val="en-US" w:eastAsia="zh-CN" w:bidi="ar-SA"/>
-        </w:rPr>
-        <w:t>Docker</w:t>
+          <w:b/>
+          <w:bCs/>
+          <w:color w:val="auto"/>
+          <w:kern w:val="0"/>
+          <w:sz w:val="24"/>
+          <w:szCs w:val="24"/>
+          <w:lang w:val="en-US" w:eastAsia="zh-CN" w:bidi="ar-SA"/>
+        </w:rPr>
+        <w:t>Podman</w:t>
       </w:r>
       <w:r>
         <w:rPr>
           <w:rFonts w:hint="default" w:eastAsia="等线" w:cs="Times New Roman"/>
-          <w:b w:val="0"/>
-          <w:bCs w:val="0"/>
-          <w:color w:val="auto"/>
-          <w:kern w:val="0"/>
-          <w:sz w:val="24"/>
-          <w:szCs w:val="24"/>
-          <w:lang w:val="en-US" w:eastAsia="zh-CN" w:bidi="ar-SA"/>
-        </w:rPr>
-        <w:t xml:space="preserve"> (</w:t>
-      </w:r>
-      <w:r>
-        <w:rPr>
-          <w:rFonts w:hint="default" w:ascii="Times New Roman" w:hAnsi="Times New Roman" w:eastAsia="等线" w:cs="Times New Roman"/>
-          <w:b w:val="0"/>
-          <w:bCs w:val="0"/>
-          <w:color w:val="auto"/>
-          <w:kern w:val="0"/>
-          <w:sz w:val="24"/>
-          <w:szCs w:val="24"/>
-          <w:lang w:val="en-US" w:eastAsia="zh-CN" w:bidi="ar-SA"/>
-        </w:rPr>
-        <w:t>Docker Engine</w:t>
+          <w:b/>
+          <w:bCs/>
+          <w:color w:val="auto"/>
+          <w:kern w:val="0"/>
+          <w:sz w:val="24"/>
+          <w:szCs w:val="24"/>
+          <w:lang w:val="en-US" w:eastAsia="zh-CN" w:bidi="ar-SA"/>
+        </w:rPr>
+        <w:t>,</w:t>
+      </w:r>
+      <w:r>
+        <w:rPr>
+          <w:rFonts w:hint="default" w:ascii="Times New Roman" w:hAnsi="Times New Roman" w:eastAsia="等线" w:cs="Times New Roman"/>
+          <w:b w:val="0"/>
+          <w:bCs w:val="0"/>
+          <w:color w:val="auto"/>
+          <w:kern w:val="0"/>
+          <w:sz w:val="24"/>
+          <w:szCs w:val="24"/>
+          <w:lang w:val="en-US" w:eastAsia="zh-CN" w:bidi="ar-SA"/>
+        </w:rPr>
+        <w:t xml:space="preserve"> </w:t>
       </w:r>
       <w:r>
         <w:rPr>
@@ -1008,107 +1073,33 @@
           <w:szCs w:val="24"/>
           <w:lang w:val="en-US" w:eastAsia="zh-CN" w:bidi="ar-SA"/>
         </w:rPr>
-        <w:t>)</w:t>
-      </w:r>
-      <w:r>
-        <w:rPr>
-          <w:rFonts w:hint="default" w:ascii="Times New Roman" w:hAnsi="Times New Roman" w:eastAsia="等线" w:cs="Times New Roman"/>
-          <w:b w:val="0"/>
-          <w:bCs w:val="0"/>
-          <w:color w:val="auto"/>
-          <w:kern w:val="0"/>
-          <w:sz w:val="24"/>
-          <w:szCs w:val="24"/>
-          <w:lang w:val="en-US" w:eastAsia="zh-CN" w:bidi="ar-SA"/>
-        </w:rPr>
-        <w:t>, is a popular open-source container runtime that allows software developers to build, deploy, and test containerized applications on various platforms. Docker containers are self-contained packages of applications and related files that are created with the Docker framework. </w:t>
-      </w:r>
-    </w:p>
-    <w:p>
-      <w:pPr>
-        <w:pStyle w:val="14"/>
-        <w:keepNext w:val="0"/>
-        <w:keepLines w:val="0"/>
-        <w:widowControl/>
-        <w:suppressLineNumbers w:val="0"/>
-        <w:shd w:val="clear" w:fill="FBFBFB"/>
-        <w:spacing w:before="113" w:beforeAutospacing="0" w:after="113" w:afterAutospacing="0" w:line="360" w:lineRule="auto"/>
-        <w:ind w:left="0" w:firstLine="0"/>
-        <w:jc w:val="both"/>
-        <w:rPr>
-          <w:rFonts w:hint="default" w:ascii="Times New Roman" w:hAnsi="Times New Roman" w:eastAsia="等线" w:cs="Times New Roman"/>
-          <w:b/>
-          <w:bCs/>
-          <w:color w:val="auto"/>
-          <w:kern w:val="0"/>
-          <w:sz w:val="24"/>
-          <w:szCs w:val="24"/>
-          <w:lang w:val="en-US" w:eastAsia="zh-CN" w:bidi="ar-SA"/>
-        </w:rPr>
-      </w:pPr>
-      <w:r>
-        <w:rPr>
-          <w:rFonts w:hint="default" w:ascii="Times New Roman" w:hAnsi="Times New Roman" w:eastAsia="等线" w:cs="Times New Roman"/>
-          <w:b/>
-          <w:bCs/>
-          <w:color w:val="auto"/>
-          <w:kern w:val="0"/>
-          <w:sz w:val="24"/>
-          <w:szCs w:val="24"/>
-          <w:lang w:val="en-US" w:eastAsia="zh-CN" w:bidi="ar-SA"/>
-        </w:rPr>
-        <w:t xml:space="preserve">Podman </w:t>
-      </w:r>
-    </w:p>
-    <w:p>
-      <w:pPr>
-        <w:pStyle w:val="14"/>
-        <w:keepNext w:val="0"/>
-        <w:keepLines w:val="0"/>
-        <w:widowControl/>
-        <w:suppressLineNumbers w:val="0"/>
-        <w:shd w:val="clear" w:fill="FBFBFB"/>
-        <w:spacing w:before="113" w:beforeAutospacing="0" w:after="113" w:afterAutospacing="0" w:line="360" w:lineRule="auto"/>
-        <w:ind w:left="0" w:firstLine="0"/>
-        <w:jc w:val="both"/>
-        <w:rPr>
-          <w:rFonts w:hint="default" w:ascii="Times New Roman" w:hAnsi="Times New Roman" w:eastAsia="等线" w:cs="Times New Roman"/>
-          <w:b w:val="0"/>
-          <w:bCs w:val="0"/>
-          <w:color w:val="auto"/>
-          <w:kern w:val="0"/>
-          <w:sz w:val="24"/>
-          <w:szCs w:val="24"/>
-          <w:lang w:val="en-US" w:eastAsia="zh-CN" w:bidi="ar-SA"/>
-        </w:rPr>
-      </w:pPr>
-      <w:r>
-        <w:rPr>
-          <w:rFonts w:hint="default" w:ascii="Times New Roman" w:hAnsi="Times New Roman" w:eastAsia="等线" w:cs="Times New Roman"/>
-          <w:b w:val="0"/>
-          <w:bCs w:val="0"/>
-          <w:color w:val="auto"/>
-          <w:kern w:val="0"/>
-          <w:sz w:val="24"/>
-          <w:szCs w:val="24"/>
-          <w:lang w:val="en-US" w:eastAsia="zh-CN" w:bidi="ar-SA"/>
-        </w:rPr>
-        <w:t>A daemo</w:t>
-      </w:r>
-      <w:bookmarkStart w:id="1" w:name="_GoBack"/>
-      <w:bookmarkEnd w:id="1"/>
-      <w:r>
-        <w:rPr>
-          <w:rFonts w:hint="default" w:ascii="Times New Roman" w:hAnsi="Times New Roman" w:eastAsia="等线" w:cs="Times New Roman"/>
-          <w:b w:val="0"/>
-          <w:bCs w:val="0"/>
-          <w:color w:val="auto"/>
-          <w:kern w:val="0"/>
-          <w:sz w:val="24"/>
-          <w:szCs w:val="24"/>
-          <w:lang w:val="en-US" w:eastAsia="zh-CN" w:bidi="ar-SA"/>
-        </w:rPr>
-        <w:t>nless alternative to Docker with rootless support</w:t>
+        <w:t>i</w:t>
+      </w:r>
+      <w:r>
+        <w:rPr>
+          <w:rFonts w:hint="default" w:eastAsia="等线" w:cs="Times New Roman"/>
+          <w:b w:val="0"/>
+          <w:bCs w:val="0"/>
+          <w:color w:val="auto"/>
+          <w:kern w:val="0"/>
+          <w:sz w:val="24"/>
+          <w:szCs w:val="24"/>
+          <w:lang w:val="en-US" w:eastAsia="zh-CN" w:bidi="ar-SA"/>
+        </w:rPr>
+        <w:t>s a</w:t>
+      </w:r>
+      <w:r>
+        <w:rPr>
+          <w:rFonts w:hint="default" w:ascii="Times New Roman" w:hAnsi="Times New Roman" w:eastAsia="等线" w:cs="Times New Roman"/>
+          <w:b w:val="0"/>
+          <w:bCs w:val="0"/>
+          <w:color w:val="auto"/>
+          <w:kern w:val="0"/>
+          <w:sz w:val="24"/>
+          <w:szCs w:val="24"/>
+          <w:lang w:val="en-US" w:eastAsia="zh-CN" w:bidi="ar-SA"/>
+        </w:rPr>
+        <w:t xml:space="preserve"> daemonless alternative to Docker with rootless support</w:t>
       </w:r>
     </w:p>
     <w:p>
@@ -1124,27 +1115,66 @@
         <w:jc w:val="both"/>
         <w:rPr>
           <w:rFonts w:hint="default" w:ascii="Times New Roman" w:hAnsi="Times New Roman" w:eastAsia="等线" w:cs="Times New Roman"/>
-          <w:b/>
-          <w:bCs/>
-          <w:color w:val="auto"/>
-          <w:kern w:val="0"/>
-          <w:sz w:val="24"/>
-          <w:szCs w:val="24"/>
-          <w:lang w:val="en-US" w:eastAsia="zh-CN" w:bidi="ar-SA"/>
-        </w:rPr>
-      </w:pPr>
-      <w:r>
-        <w:rPr>
-          <w:rFonts w:hint="default" w:ascii="Times New Roman" w:hAnsi="Times New Roman" w:eastAsia="等线" w:cs="Times New Roman"/>
-          <w:b/>
-          <w:bCs/>
-          <w:color w:val="auto"/>
-          <w:kern w:val="0"/>
-          <w:sz w:val="24"/>
-          <w:szCs w:val="24"/>
-          <w:lang w:val="en-US" w:eastAsia="zh-CN" w:bidi="ar-SA"/>
-        </w:rPr>
-        <w:t>Kubernetes</w:t>
+          <w:b w:val="0"/>
+          <w:bCs w:val="0"/>
+          <w:color w:val="auto"/>
+          <w:kern w:val="0"/>
+          <w:sz w:val="24"/>
+          <w:szCs w:val="24"/>
+          <w:lang w:val="en-US" w:eastAsia="zh-CN" w:bidi="ar-SA"/>
+        </w:rPr>
+      </w:pPr>
+      <w:r>
+        <w:rPr>
+          <w:rFonts w:hint="default" w:ascii="Times New Roman" w:hAnsi="Times New Roman" w:eastAsia="等线" w:cs="Times New Roman"/>
+          <w:b/>
+          <w:bCs/>
+          <w:color w:val="auto"/>
+          <w:kern w:val="0"/>
+          <w:sz w:val="24"/>
+          <w:szCs w:val="24"/>
+          <w:lang w:val="en-US" w:eastAsia="zh-CN" w:bidi="ar-SA"/>
+        </w:rPr>
+        <w:t xml:space="preserve">Kubernetes </w:t>
+      </w:r>
+      <w:r>
+        <w:rPr>
+          <w:rFonts w:hint="default" w:ascii="Times New Roman" w:hAnsi="Times New Roman" w:eastAsia="等线" w:cs="Times New Roman"/>
+          <w:b w:val="0"/>
+          <w:bCs w:val="0"/>
+          <w:color w:val="auto"/>
+          <w:kern w:val="0"/>
+          <w:sz w:val="24"/>
+          <w:szCs w:val="24"/>
+          <w:lang w:val="en-US" w:eastAsia="zh-CN" w:bidi="ar-SA"/>
+        </w:rPr>
+        <w:t>i</w:t>
+      </w:r>
+      <w:r>
+        <w:rPr>
+          <w:rFonts w:hint="default" w:ascii="Times New Roman" w:hAnsi="Times New Roman" w:eastAsia="等线" w:cs="Times New Roman"/>
+          <w:b w:val="0"/>
+          <w:bCs w:val="0"/>
+          <w:color w:val="auto"/>
+          <w:kern w:val="0"/>
+          <w:sz w:val="24"/>
+          <w:szCs w:val="24"/>
+          <w:lang w:val="en-US" w:eastAsia="zh-CN" w:bidi="ar-SA"/>
+        </w:rPr>
+        <w:t>s</w:t>
+      </w:r>
+      <w:r>
+        <w:rPr>
+          <w:rFonts w:hint="default" w:ascii="Times New Roman" w:hAnsi="Times New Roman" w:eastAsia="等线" w:cs="Times New Roman"/>
+          <w:b w:val="0"/>
+          <w:bCs w:val="0"/>
+          <w:color w:val="auto"/>
+          <w:kern w:val="0"/>
+          <w:sz w:val="24"/>
+          <w:szCs w:val="24"/>
+          <w:lang w:val="en-US" w:eastAsia="zh-CN" w:bidi="ar-SA"/>
+        </w:rPr>
+        <w:t xml:space="preserve"> a popular open-source container orchestrator that software developers use to deploy, scale, and manage a vast number of microservices. It has a declarative model that makes automating containers easier. The declarative model ensures that Kubernetes takes the appropriate action to fulfil the requirements based on the configuration files. </w:t>
       </w:r>
     </w:p>
     <w:p>
@@ -1159,29 +1189,201 @@
         <w:ind w:left="0" w:firstLine="0"/>
         <w:jc w:val="both"/>
         <w:rPr>
-          <w:rFonts w:hint="default" w:ascii="Times New Roman" w:hAnsi="Times New Roman" w:eastAsia="等线" w:cs="Times New Roman"/>
-          <w:b w:val="0"/>
-          <w:bCs w:val="0"/>
-          <w:color w:val="auto"/>
-          <w:kern w:val="0"/>
-          <w:sz w:val="24"/>
-          <w:szCs w:val="24"/>
-          <w:lang w:val="en-US" w:eastAsia="zh-CN" w:bidi="ar-SA"/>
-        </w:rPr>
-      </w:pPr>
-      <w:r>
-        <w:rPr>
-          <w:rFonts w:hint="default" w:ascii="Times New Roman" w:hAnsi="Times New Roman" w:eastAsia="等线" w:cs="Times New Roman"/>
-          <w:b w:val="0"/>
-          <w:bCs w:val="0"/>
-          <w:color w:val="auto"/>
-          <w:kern w:val="0"/>
-          <w:sz w:val="24"/>
-          <w:szCs w:val="24"/>
-          <w:lang w:val="en-US" w:eastAsia="zh-CN" w:bidi="ar-SA"/>
-        </w:rPr>
-        <w:t>Kubernetes is a popular open-source container orchestrator that software developers use to deploy, scale, and manage a vast number of microservices. It has a declarative model that makes automating containers easier. The declarative model ensures that Kubernetes takes the appropriate action to fulfil the requirements based on the configuration files. </w:t>
-      </w:r>
+          <w:rFonts w:hint="default" w:eastAsia="等线" w:cs="Times New Roman"/>
+          <w:b w:val="0"/>
+          <w:bCs w:val="0"/>
+          <w:color w:val="auto"/>
+          <w:kern w:val="0"/>
+          <w:sz w:val="24"/>
+          <w:szCs w:val="24"/>
+          <w:lang w:val="en-US" w:eastAsia="zh-CN" w:bidi="ar-SA"/>
+        </w:rPr>
+      </w:pPr>
+      <w:r>
+        <w:rPr>
+          <w:rFonts w:hint="default" w:ascii="Times New Roman" w:hAnsi="Times New Roman" w:eastAsia="等线" w:cs="Times New Roman"/>
+          <w:b/>
+          <w:bCs/>
+          <w:color w:val="auto"/>
+          <w:kern w:val="0"/>
+          <w:sz w:val="24"/>
+          <w:szCs w:val="24"/>
+          <w:lang w:val="en-US" w:eastAsia="zh-CN" w:bidi="ar-SA"/>
+        </w:rPr>
+        <w:t>A virtual machine (VM)</w:t>
+      </w:r>
+      <w:r>
+        <w:rPr>
+          <w:rFonts w:hint="default" w:ascii="Times New Roman" w:hAnsi="Times New Roman" w:eastAsia="等线" w:cs="Times New Roman"/>
+          <w:b w:val="0"/>
+          <w:bCs w:val="0"/>
+          <w:color w:val="auto"/>
+          <w:kern w:val="0"/>
+          <w:sz w:val="24"/>
+          <w:szCs w:val="24"/>
+          <w:lang w:val="en-US" w:eastAsia="zh-CN" w:bidi="ar-SA"/>
+        </w:rPr>
+        <w:t xml:space="preserve"> is a digital copy of the host machine's physical hardware and operating system. A host machine might have several VMs sharing its CPU, storage, and memory. A hypervisor, which is software that monitors VMs, allocates computing resources to all the VMs regardless of whether the applications use them</w:t>
+      </w:r>
+      <w:r>
+        <w:rPr>
+          <w:rFonts w:hint="default" w:eastAsia="等线" w:cs="Times New Roman"/>
+          <w:b w:val="0"/>
+          <w:bCs w:val="0"/>
+          <w:color w:val="auto"/>
+          <w:kern w:val="0"/>
+          <w:sz w:val="24"/>
+          <w:szCs w:val="24"/>
+          <w:lang w:val="en-US" w:eastAsia="zh-CN" w:bidi="ar-SA"/>
+        </w:rPr>
+        <w:t>.</w:t>
+      </w:r>
+    </w:p>
+    <w:p>
+      <w:pPr>
+        <w:pStyle w:val="14"/>
+        <w:keepNext w:val="0"/>
+        <w:keepLines w:val="0"/>
+        <w:widowControl/>
+        <w:suppressLineNumbers w:val="0"/>
+        <w:shd w:val="clear" w:fill="FBFBFB"/>
+        <w:spacing w:before="113" w:beforeAutospacing="0" w:after="0" w:afterAutospacing="0" w:line="360" w:lineRule="auto"/>
+        <w:ind w:left="0" w:firstLine="0"/>
+        <w:jc w:val="both"/>
+        <w:rPr>
+          <w:rFonts w:hint="default" w:eastAsia="等线" w:cs="Times New Roman"/>
+          <w:b/>
+          <w:bCs/>
+          <w:color w:val="auto"/>
+          <w:kern w:val="0"/>
+          <w:sz w:val="24"/>
+          <w:szCs w:val="24"/>
+          <w:lang w:val="en-US" w:eastAsia="zh-CN" w:bidi="ar-SA"/>
+        </w:rPr>
+      </w:pPr>
+    </w:p>
+    <w:p>
+      <w:pPr>
+        <w:pStyle w:val="14"/>
+        <w:keepNext w:val="0"/>
+        <w:keepLines w:val="0"/>
+        <w:widowControl/>
+        <w:suppressLineNumbers w:val="0"/>
+        <w:shd w:val="clear" w:fill="FBFBFB"/>
+        <w:spacing w:before="113" w:beforeAutospacing="0" w:after="0" w:afterAutospacing="0" w:line="360" w:lineRule="auto"/>
+        <w:ind w:left="0" w:firstLine="0"/>
+        <w:jc w:val="both"/>
+        <w:rPr>
+          <w:rFonts w:hint="default" w:eastAsia="等线" w:cs="Times New Roman"/>
+          <w:b/>
+          <w:bCs/>
+          <w:color w:val="auto"/>
+          <w:kern w:val="0"/>
+          <w:sz w:val="24"/>
+          <w:szCs w:val="24"/>
+          <w:lang w:val="en-US" w:eastAsia="zh-CN" w:bidi="ar-SA"/>
+        </w:rPr>
+      </w:pPr>
+      <w:r>
+        <w:rPr>
+          <w:rFonts w:hint="default" w:eastAsia="等线" w:cs="Times New Roman"/>
+          <w:b/>
+          <w:bCs/>
+          <w:color w:val="auto"/>
+          <w:kern w:val="0"/>
+          <w:sz w:val="24"/>
+          <w:szCs w:val="24"/>
+          <w:lang w:val="en-US" w:eastAsia="zh-CN" w:bidi="ar-SA"/>
+        </w:rPr>
+        <w:t>Containerization compared to virtual machines</w:t>
+      </w:r>
+    </w:p>
+    <w:p>
+      <w:pPr>
+        <w:pStyle w:val="14"/>
+        <w:keepNext w:val="0"/>
+        <w:keepLines w:val="0"/>
+        <w:widowControl/>
+        <w:suppressLineNumbers w:val="0"/>
+        <w:shd w:val="clear" w:fill="FBFBFB"/>
+        <w:spacing w:before="113" w:beforeAutospacing="0" w:after="0" w:afterAutospacing="0" w:line="360" w:lineRule="auto"/>
+        <w:ind w:left="0" w:firstLine="0"/>
+        <w:jc w:val="both"/>
+        <w:rPr>
+          <w:rFonts w:hint="default" w:eastAsia="等线" w:cs="Times New Roman"/>
+          <w:b w:val="0"/>
+          <w:bCs w:val="0"/>
+          <w:color w:val="auto"/>
+          <w:kern w:val="0"/>
+          <w:sz w:val="24"/>
+          <w:szCs w:val="24"/>
+          <w:lang w:val="en-US" w:eastAsia="zh-CN" w:bidi="ar-SA"/>
+        </w:rPr>
+      </w:pPr>
+      <w:r>
+        <w:rPr>
+          <w:rFonts w:hint="default" w:eastAsia="等线" w:cs="Times New Roman"/>
+          <w:b/>
+          <w:bCs/>
+          <w:color w:val="auto"/>
+          <w:kern w:val="0"/>
+          <w:sz w:val="24"/>
+          <w:szCs w:val="24"/>
+          <w:lang w:val="en-US" w:eastAsia="zh-CN" w:bidi="ar-SA"/>
+        </w:rPr>
+        <w:t>Containerization</w:t>
+      </w:r>
+      <w:r>
+        <w:rPr>
+          <w:rFonts w:hint="default" w:eastAsia="等线" w:cs="Times New Roman"/>
+          <w:b w:val="0"/>
+          <w:bCs w:val="0"/>
+          <w:color w:val="auto"/>
+          <w:kern w:val="0"/>
+          <w:sz w:val="24"/>
+          <w:szCs w:val="24"/>
+          <w:lang w:val="en-US" w:eastAsia="zh-CN" w:bidi="ar-SA"/>
+        </w:rPr>
+        <w:t xml:space="preserve"> is a similar but impr</w:t>
+      </w:r>
+      <w:bookmarkStart w:id="1" w:name="_GoBack"/>
+      <w:bookmarkEnd w:id="1"/>
+      <w:r>
+        <w:rPr>
+          <w:rFonts w:hint="default" w:eastAsia="等线" w:cs="Times New Roman"/>
+          <w:b w:val="0"/>
+          <w:bCs w:val="0"/>
+          <w:color w:val="auto"/>
+          <w:kern w:val="0"/>
+          <w:sz w:val="24"/>
+          <w:szCs w:val="24"/>
+          <w:lang w:val="en-US" w:eastAsia="zh-CN" w:bidi="ar-SA"/>
+        </w:rPr>
+        <w:t>oved concept of a VM. Instead of copying the hardware layer, containerization removes the operating system layer from the self-contained environment. This allows the application to run independently from the host operating system. Containerization prevents resource waste because applications are provided with the exact resources they need. </w:t>
+      </w:r>
+    </w:p>
+    <w:p>
+      <w:pPr>
+        <w:pStyle w:val="14"/>
+        <w:keepNext w:val="0"/>
+        <w:keepLines w:val="0"/>
+        <w:widowControl/>
+        <w:suppressLineNumbers w:val="0"/>
+        <w:shd w:val="clear" w:fill="FBFBFB"/>
+        <w:spacing w:before="113" w:beforeAutospacing="0" w:after="0" w:afterAutospacing="0" w:line="360" w:lineRule="auto"/>
+        <w:ind w:left="0" w:firstLine="0"/>
+        <w:jc w:val="both"/>
+        <w:rPr>
+          <w:rFonts w:hint="default" w:eastAsia="等线" w:cs="Times New Roman"/>
+          <w:b w:val="0"/>
+          <w:bCs w:val="0"/>
+          <w:color w:val="auto"/>
+          <w:kern w:val="0"/>
+          <w:sz w:val="24"/>
+          <w:szCs w:val="24"/>
+          <w:lang w:val="en-US" w:eastAsia="zh-CN" w:bidi="ar-SA"/>
+        </w:rPr>
+      </w:pPr>
     </w:p>
     <w:p>
       <w:pPr>

</xml_diff>